<commit_message>
update reading list of March
</commit_message>
<xml_diff>
--- a/2018.2.3日读书分享会记录、照片/会议记录-2月书单-跟踪事项.docx
+++ b/2018.2.3日读书分享会记录、照片/会议记录-2月书单-跟踪事项.docx
@@ -1,6 +1,6 @@
 
 <file path=word/document.xml><?xml version="1.0" encoding="utf-8"?>
-<w:document xmlns:wpc="http://schemas.microsoft.com/office/word/2010/wordprocessingCanvas" xmlns:mc="http://schemas.openxmlformats.org/markup-compatibility/2006" xmlns:o="urn:schemas-microsoft-com:office:office" xmlns:r="http://schemas.openxmlformats.org/officeDocument/2006/relationships" xmlns:m="http://schemas.openxmlformats.org/officeDocument/2006/math" xmlns:v="urn:schemas-microsoft-com:vml" xmlns:wp14="http://schemas.microsoft.com/office/word/2010/wordprocessingDrawing" xmlns:wp="http://schemas.openxmlformats.org/drawingml/2006/wordprocessingDrawing" xmlns:w10="urn:schemas-microsoft-com:office:word" xmlns:w="http://schemas.openxmlformats.org/wordprocessingml/2006/main" xmlns:w14="http://schemas.microsoft.com/office/word/2010/wordml" xmlns:w15="http://schemas.microsoft.com/office/word/2012/wordml" xmlns:wpg="http://schemas.microsoft.com/office/word/2010/wordprocessingGroup" xmlns:wpi="http://schemas.microsoft.com/office/word/2010/wordprocessingInk" xmlns:wne="http://schemas.microsoft.com/office/word/2006/wordml" xmlns:wps="http://schemas.microsoft.com/office/word/2010/wordprocessingShape" mc:Ignorable="w14 w15 wp14">
+<w:document xmlns:wpc="http://schemas.microsoft.com/office/word/2010/wordprocessingCanvas" xmlns:mo="http://schemas.microsoft.com/office/mac/office/2008/main" xmlns:mc="http://schemas.openxmlformats.org/markup-compatibility/2006" xmlns:mv="urn:schemas-microsoft-com:mac:vml" xmlns:o="urn:schemas-microsoft-com:office:office" xmlns:r="http://schemas.openxmlformats.org/officeDocument/2006/relationships" xmlns:m="http://schemas.openxmlformats.org/officeDocument/2006/math" xmlns:v="urn:schemas-microsoft-com:vml" xmlns:wp14="http://schemas.microsoft.com/office/word/2010/wordprocessingDrawing" xmlns:wp="http://schemas.openxmlformats.org/drawingml/2006/wordprocessingDrawing" xmlns:w10="urn:schemas-microsoft-com:office:word" xmlns:w="http://schemas.openxmlformats.org/wordprocessingml/2006/main" xmlns:w14="http://schemas.microsoft.com/office/word/2010/wordml" xmlns:w15="http://schemas.microsoft.com/office/word/2012/wordml" xmlns:wpg="http://schemas.microsoft.com/office/word/2010/wordprocessingGroup" xmlns:wpi="http://schemas.microsoft.com/office/word/2010/wordprocessingInk" xmlns:wne="http://schemas.microsoft.com/office/word/2006/wordml" xmlns:wps="http://schemas.microsoft.com/office/word/2010/wordprocessingShape" mc:Ignorable="w14 w15 wp14">
   <w:body>
     <w:p>
       <w:pPr>
@@ -12,26 +12,15 @@
           <w:szCs w:val="21"/>
         </w:rPr>
       </w:pPr>
-      <w:proofErr w:type="gramStart"/>
+      <w:bookmarkStart w:id="0" w:name="_GoBack"/>
       <w:r>
         <w:rPr>
           <w:rFonts w:ascii="宋体" w:eastAsia="宋体" w:hAnsi="宋体" w:cs="宋体"/>
           <w:kern w:val="0"/>
           <w:szCs w:val="21"/>
         </w:rPr>
-        <w:t>part</w:t>
+        <w:t>part 1</w:t>
       </w:r>
-      <w:proofErr w:type="gramEnd"/>
-      <w:r>
-        <w:rPr>
-          <w:rFonts w:ascii="宋体" w:eastAsia="宋体" w:hAnsi="宋体" w:cs="宋体"/>
-          <w:kern w:val="0"/>
-          <w:szCs w:val="21"/>
-        </w:rPr>
-        <w:t xml:space="preserve"> 1</w:t>
-      </w:r>
-      <w:bookmarkStart w:id="0" w:name="_GoBack"/>
-      <w:bookmarkEnd w:id="0"/>
     </w:p>
     <w:p>
       <w:pPr>
@@ -73,23 +62,13 @@
           <w:szCs w:val="21"/>
         </w:rPr>
       </w:pPr>
-      <w:proofErr w:type="gramStart"/>
       <w:r>
         <w:rPr>
           <w:rFonts w:ascii="宋体" w:eastAsia="宋体" w:hAnsi="宋体" w:cs="宋体"/>
           <w:kern w:val="0"/>
           <w:szCs w:val="21"/>
         </w:rPr>
-        <w:t>part</w:t>
-      </w:r>
-      <w:proofErr w:type="gramEnd"/>
-      <w:r>
-        <w:rPr>
-          <w:rFonts w:ascii="宋体" w:eastAsia="宋体" w:hAnsi="宋体" w:cs="宋体"/>
-          <w:kern w:val="0"/>
-          <w:szCs w:val="21"/>
-        </w:rPr>
-        <w:t xml:space="preserve"> 2</w:t>
+        <w:t>part 2</w:t>
       </w:r>
     </w:p>
     <w:p>
@@ -460,7 +439,6 @@
                 <w:szCs w:val="21"/>
               </w:rPr>
             </w:pPr>
-            <w:proofErr w:type="gramStart"/>
             <w:r>
               <w:rPr>
                 <w:rFonts w:ascii="微软雅黑" w:eastAsia="微软雅黑" w:hAnsi="微软雅黑" w:cs="宋体" w:hint="eastAsia"/>
@@ -470,7 +448,6 @@
               </w:rPr>
               <w:t>陈海春</w:t>
             </w:r>
-            <w:proofErr w:type="gramEnd"/>
           </w:p>
         </w:tc>
         <w:tc>
@@ -564,7 +541,6 @@
                 <w:szCs w:val="21"/>
               </w:rPr>
             </w:pPr>
-            <w:proofErr w:type="gramStart"/>
             <w:r>
               <w:rPr>
                 <w:rFonts w:ascii="微软雅黑" w:eastAsia="微软雅黑" w:hAnsi="微软雅黑" w:cs="宋体" w:hint="eastAsia"/>
@@ -574,7 +550,6 @@
               </w:rPr>
               <w:t>郑灵佳</w:t>
             </w:r>
-            <w:proofErr w:type="gramEnd"/>
           </w:p>
         </w:tc>
       </w:tr>
@@ -692,12 +667,21 @@
               <w:widowControl/>
               <w:jc w:val="left"/>
               <w:rPr>
-                <w:rFonts w:ascii="宋体" w:eastAsia="宋体" w:hAnsi="宋体" w:cs="宋体"/>
-                <w:color w:val="393939"/>
-                <w:kern w:val="0"/>
-                <w:szCs w:val="21"/>
-              </w:rPr>
-            </w:pPr>
+                <w:rFonts w:ascii="宋体" w:eastAsia="宋体" w:hAnsi="宋体" w:cs="宋体" w:hint="eastAsia"/>
+                <w:color w:val="393939"/>
+                <w:kern w:val="0"/>
+                <w:szCs w:val="21"/>
+              </w:rPr>
+            </w:pPr>
+            <w:r>
+              <w:rPr>
+                <w:rFonts w:ascii="宋体" w:eastAsia="宋体" w:hAnsi="宋体" w:cs="宋体" w:hint="eastAsia"/>
+                <w:color w:val="393939"/>
+                <w:kern w:val="0"/>
+                <w:szCs w:val="21"/>
+              </w:rPr>
+              <w:t>费解</w:t>
+            </w:r>
           </w:p>
         </w:tc>
       </w:tr>
@@ -2542,6 +2526,7 @@
       </w:pPr>
     </w:p>
     <w:p/>
+    <w:bookmarkEnd w:id="0"/>
     <w:sectPr>
       <w:pgSz w:w="16838" w:h="11906" w:orient="landscape"/>
       <w:pgMar w:top="1800" w:right="1440" w:bottom="1800" w:left="1440" w:header="851" w:footer="992" w:gutter="0"/>
@@ -2566,7 +2551,7 @@
     </w:rPrDefault>
     <w:pPrDefault/>
   </w:docDefaults>
-  <w:latentStyles w:defLockedState="0" w:defUIPriority="99" w:defSemiHidden="0" w:defUnhideWhenUsed="0" w:defQFormat="0" w:count="371">
+  <w:latentStyles w:defLockedState="0" w:defUIPriority="99" w:defSemiHidden="0" w:defUnhideWhenUsed="0" w:defQFormat="0" w:count="381">
     <w:lsdException w:name="Normal" w:uiPriority="0" w:qFormat="1"/>
     <w:lsdException w:name="heading 1" w:uiPriority="9" w:qFormat="1"/>
     <w:lsdException w:name="heading 2" w:semiHidden="1" w:uiPriority="9" w:unhideWhenUsed="1" w:qFormat="1"/>
@@ -2672,7 +2657,6 @@
     <w:lsdException w:name="HTML Sample" w:semiHidden="1" w:unhideWhenUsed="1"/>
     <w:lsdException w:name="HTML Typewriter" w:semiHidden="1" w:unhideWhenUsed="1"/>
     <w:lsdException w:name="HTML Variable" w:semiHidden="1" w:unhideWhenUsed="1"/>
-    <w:lsdException w:name="Normal Table" w:semiHidden="1" w:unhideWhenUsed="1"/>
     <w:lsdException w:name="annotation subject" w:semiHidden="1" w:unhideWhenUsed="1"/>
     <w:lsdException w:name="No List" w:semiHidden="1" w:unhideWhenUsed="1"/>
     <w:lsdException w:name="Outline List 1" w:semiHidden="1" w:unhideWhenUsed="1"/>
@@ -2719,10 +2703,8 @@
     <w:lsdException w:name="Table Subtle 2" w:semiHidden="1" w:unhideWhenUsed="1"/>
     <w:lsdException w:name="Table Web 1" w:semiHidden="1" w:unhideWhenUsed="1"/>
     <w:lsdException w:name="Table Web 2" w:semiHidden="1" w:unhideWhenUsed="1"/>
-    <w:lsdException w:name="Table Web 3" w:semiHidden="1" w:unhideWhenUsed="1"/>
     <w:lsdException w:name="Balloon Text" w:semiHidden="1" w:unhideWhenUsed="1"/>
     <w:lsdException w:name="Table Grid" w:uiPriority="39"/>
-    <w:lsdException w:name="Table Theme" w:semiHidden="1" w:unhideWhenUsed="1"/>
     <w:lsdException w:name="Placeholder Text" w:semiHidden="1"/>
     <w:lsdException w:name="No Spacing" w:uiPriority="1" w:qFormat="1"/>
     <w:lsdException w:name="Light Shading" w:uiPriority="60"/>
@@ -2938,6 +2920,7 @@
     <w:lsdException w:name="List Table 5 Dark Accent 6" w:uiPriority="50"/>
     <w:lsdException w:name="List Table 6 Colorful Accent 6" w:uiPriority="51"/>
     <w:lsdException w:name="List Table 7 Colorful Accent 6" w:uiPriority="52"/>
+    <w:lsdException w:name="Mention" w:semiHidden="1" w:unhideWhenUsed="1"/>
   </w:latentStyles>
   <w:style w:type="paragraph" w:default="1" w:styleId="a">
     <w:name w:val="Normal"/>

</xml_diff>